<commit_message>
Feat: add reports of D05 and indexes
</commit_message>
<xml_diff>
--- a/reports/D03/student 05/Planning And Progress Report S05-D03.docx
+++ b/reports/D03/student 05/Planning And Progress Report S05-D03.docx
@@ -9234,40 +9234,17 @@
       <w:pPr>
         <w:rPr>
           <w:rFonts w:ascii="Abadi" w:hAnsi="Abadi"/>
-          <w:u w:val="single"/>
         </w:rPr>
       </w:pPr>
+      <w:bookmarkStart w:id="6" w:name="_Hlk167718279"/>
       <w:r>
         <w:rPr>
           <w:rFonts w:ascii="Abadi" w:hAnsi="Abadi"/>
-          <w:u w:val="single"/>
         </w:rPr>
         <w:t>The third delivery of the ACME-SF project has proven to be a notable success in terms of project execution and management. Despite the inherent challenges in implementing new functionalities, the team managed to keep costs aligned with the initial budget, with a total expenditure of €1,940 compared to an estimated budget of €2,080. This delivery not only reinforced the project's infrastructure with crucial functionalities but also set the stage for future expansions and refinements. Detailed task assessment and the ability to adjust to dynamic requirements have been pivotal to this success, establishing a robust model for subsequent phases of the project.</w:t>
       </w:r>
     </w:p>
-    <w:p>
-      <w:pPr>
-        <w:rPr>
-          <w:rFonts w:ascii="Abadi" w:hAnsi="Abadi"/>
-          <w:u w:val="single"/>
-        </w:rPr>
-      </w:pPr>
-    </w:p>
-    <w:p>
-      <w:pPr>
-        <w:rPr>
-          <w:rFonts w:ascii="Abadi" w:hAnsi="Abadi"/>
-          <w:u w:val="single"/>
-        </w:rPr>
-      </w:pPr>
-      <w:r>
-        <w:rPr>
-          <w:rFonts w:ascii="Abadi" w:hAnsi="Abadi"/>
-          <w:u w:val="single"/>
-        </w:rPr>
-        <w:t>These sections are designed to maintain consistency with the style and content of the previous reports, ensuring continuity and professionalism in the project's documentation.</w:t>
-      </w:r>
-    </w:p>
+    <w:bookmarkEnd w:id="6"/>
     <w:p>
       <w:pPr>
         <w:pStyle w:val="Ttulo1"/>

</xml_diff>